<commit_message>
✔ UART3 tested OK, change IOs to 1-9
</commit_message>
<xml_diff>
--- a/SD_Log.docx
+++ b/SD_Log.docx
@@ -2651,13 +2651,7 @@
         <w:rPr>
           <w:rFonts w:hint="eastAsia"/>
         </w:rPr>
-        <w:t>2</w:t>
-      </w:r>
-      <w:r>
-        <w:rPr>
-          <w:rFonts w:hint="eastAsia"/>
-        </w:rPr>
-        <w:t>3</w:t>
+        <w:t>23</w:t>
       </w:r>
       <w:r>
         <w:t>, 2018</w:t>
@@ -2671,6 +2665,9 @@
           <w:numId w:val="3"/>
         </w:numPr>
         <w:contextualSpacing w:val="0"/>
+        <w:rPr>
+          <w:rFonts w:hint="eastAsia"/>
+        </w:rPr>
       </w:pPr>
       <w:r>
         <w:rPr>
@@ -2694,22 +2691,242 @@
         <w:rPr>
           <w:rFonts w:hint="eastAsia"/>
         </w:rPr>
-        <w:t>位置环使其稳定在在两个</w:t>
+        <w:t>位置环使其稳定在在</w:t>
+      </w:r>
+      <w:r>
+        <w:rPr>
+          <w:rFonts w:hint="eastAsia"/>
+        </w:rPr>
+        <w:t>任意</w:t>
       </w:r>
       <w:r>
         <w:rPr>
           <w:rFonts w:hint="eastAsia"/>
         </w:rPr>
         <w:t>指定</w:t>
+      </w:r>
+      <w:r>
+        <w:rPr>
+          <w:rFonts w:hint="eastAsia"/>
+        </w:rPr>
+        <w:t>状态</w:t>
+      </w:r>
+    </w:p>
+    <w:p>
+      <w:pPr>
+        <w:pStyle w:val="a3"/>
+        <w:numPr>
+          <w:ilvl w:val="0"/>
+          <w:numId w:val="3"/>
+        </w:numPr>
+        <w:contextualSpacing w:val="0"/>
+      </w:pPr>
+      <w:r>
+        <w:rPr>
+          <w:rFonts w:hint="eastAsia"/>
+        </w:rPr>
+        <w:t>编写半自动</w:t>
+      </w:r>
+      <w:r>
+        <w:rPr>
+          <w:rFonts w:hint="eastAsia"/>
+        </w:rPr>
+        <w:t>单块夹取</w:t>
+      </w:r>
+      <w:r>
+        <w:rPr>
+          <w:rFonts w:hint="eastAsia"/>
+        </w:rPr>
+        <w:t>程序的运行的大体框架（</w:t>
+      </w:r>
+      <w:r>
+        <w:rPr>
+          <w:rFonts w:hint="eastAsia"/>
+        </w:rPr>
+        <w:t>等待机械组完工测试</w:t>
+      </w:r>
+      <w:r>
+        <w:rPr>
+          <w:rFonts w:hint="eastAsia"/>
+        </w:rPr>
+        <w:t>）</w:t>
+      </w:r>
+    </w:p>
+    <w:p>
+      <w:pPr>
+        <w:pStyle w:val="a3"/>
+        <w:contextualSpacing w:val="0"/>
+        <w:rPr>
+          <w:i/>
+          <w:noProof/>
+          <w:color w:val="808080" w:themeColor="background1" w:themeShade="80"/>
+        </w:rPr>
+      </w:pPr>
+      <w:r>
+        <w:rPr>
+          <w:noProof/>
+          <w:color w:val="808080" w:themeColor="background1" w:themeShade="80"/>
+          <w:position w:val="-10"/>
+        </w:rPr>
+        <w:drawing>
+          <wp:inline distT="0" distB="0" distL="0" distR="0" wp14:anchorId="70E34E42" wp14:editId="5B3E2F9D">
+            <wp:extent cx="352381" cy="238095"/>
+            <wp:effectExtent l="0" t="0" r="0" b="0"/>
+            <wp:docPr id="16" name="图片 16"/>
+            <wp:cNvGraphicFramePr>
+              <a:graphicFrameLocks xmlns:a="http://schemas.openxmlformats.org/drawingml/2006/main" noChangeAspect="1"/>
+            </wp:cNvGraphicFramePr>
+            <a:graphic xmlns:a="http://schemas.openxmlformats.org/drawingml/2006/main">
+              <a:graphicData uri="http://schemas.openxmlformats.org/drawingml/2006/picture">
+                <pic:pic xmlns:pic="http://schemas.openxmlformats.org/drawingml/2006/picture">
+                  <pic:nvPicPr>
+                    <pic:cNvPr id="1" name=""/>
+                    <pic:cNvPicPr/>
+                  </pic:nvPicPr>
+                  <pic:blipFill>
+                    <a:blip r:embed="rId6"/>
+                    <a:stretch>
+                      <a:fillRect/>
+                    </a:stretch>
+                  </pic:blipFill>
+                  <pic:spPr>
+                    <a:xfrm>
+                      <a:off x="0" y="0"/>
+                      <a:ext cx="352381" cy="238095"/>
+                    </a:xfrm>
+                    <a:prstGeom prst="rect">
+                      <a:avLst/>
+                    </a:prstGeom>
+                  </pic:spPr>
+                </pic:pic>
+              </a:graphicData>
+            </a:graphic>
+          </wp:inline>
+        </w:drawing>
+      </w:r>
+      <w:r>
+        <w:rPr>
+          <w:rFonts w:hint="eastAsia"/>
+          <w:i/>
+          <w:noProof/>
+          <w:color w:val="808080" w:themeColor="background1" w:themeShade="80"/>
+        </w:rPr>
+        <w:t>爪子重量太大，R</w:t>
+      </w:r>
+      <w:r>
+        <w:rPr>
+          <w:i/>
+          <w:noProof/>
+          <w:color w:val="808080" w:themeColor="background1" w:themeShade="80"/>
+        </w:rPr>
+        <w:t>M3508</w:t>
+      </w:r>
+      <w:r>
+        <w:rPr>
+          <w:rFonts w:hint="eastAsia"/>
+          <w:i/>
+          <w:noProof/>
+          <w:color w:val="808080" w:themeColor="background1" w:themeShade="80"/>
+        </w:rPr>
+        <w:t>电机70%负载才能抬升</w:t>
       </w:r>
       <w:bookmarkStart w:id="0" w:name="_GoBack"/>
       <w:bookmarkEnd w:id="0"/>
-      <w:r>
-        <w:rPr>
-          <w:rFonts w:hint="eastAsia"/>
-        </w:rPr>
-        <w:t>状态</w:t>
-      </w:r>
+    </w:p>
+    <w:p>
+      <w:pPr>
+        <w:pStyle w:val="1"/>
+        <w:rPr>
+          <w:i/>
+          <w:color w:val="808080" w:themeColor="background1" w:themeShade="80"/>
+        </w:rPr>
+      </w:pPr>
+      <w:r>
+        <w:t xml:space="preserve">Jul </w:t>
+      </w:r>
+      <w:r>
+        <w:rPr>
+          <w:rFonts w:hint="eastAsia"/>
+        </w:rPr>
+        <w:t>2</w:t>
+      </w:r>
+      <w:r>
+        <w:rPr>
+          <w:rFonts w:hint="eastAsia"/>
+        </w:rPr>
+        <w:t>4</w:t>
+      </w:r>
+      <w:r>
+        <w:t>, 2018</w:t>
+      </w:r>
+    </w:p>
+    <w:p>
+      <w:pPr>
+        <w:pStyle w:val="a3"/>
+        <w:numPr>
+          <w:ilvl w:val="0"/>
+          <w:numId w:val="3"/>
+        </w:numPr>
+        <w:contextualSpacing w:val="0"/>
+        <w:rPr>
+          <w:rFonts w:hint="eastAsia"/>
+        </w:rPr>
+      </w:pPr>
+      <w:r>
+        <w:rPr>
+          <w:rFonts w:hint="eastAsia"/>
+        </w:rPr>
+        <w:t>调试机械臂夹子的摩擦轮部分（两个C610</w:t>
+      </w:r>
+      <w:r>
+        <w:t xml:space="preserve"> + M2006</w:t>
+      </w:r>
+      <w:r>
+        <w:rPr>
+          <w:rFonts w:hint="eastAsia"/>
+        </w:rPr>
+        <w:t>），尝试使用速度环 +</w:t>
+      </w:r>
+      <w:r>
+        <w:t xml:space="preserve"> </w:t>
+      </w:r>
+      <w:r>
+        <w:rPr>
+          <w:rFonts w:hint="eastAsia"/>
+        </w:rPr>
+        <w:t>位置环使其稳定在在任意指定状态</w:t>
+      </w:r>
+    </w:p>
+    <w:p>
+      <w:pPr>
+        <w:pStyle w:val="a3"/>
+        <w:numPr>
+          <w:ilvl w:val="0"/>
+          <w:numId w:val="3"/>
+        </w:numPr>
+        <w:contextualSpacing w:val="0"/>
+        <w:rPr>
+          <w:i/>
+          <w:noProof/>
+          <w:color w:val="808080" w:themeColor="background1" w:themeShade="80"/>
+        </w:rPr>
+      </w:pPr>
+      <w:r>
+        <w:rPr>
+          <w:rFonts w:hint="eastAsia"/>
+        </w:rPr>
+        <w:t>编写半自动单块夹取程序的运行的大体框架（等待机械组完工测试）</w:t>
+      </w:r>
+    </w:p>
+    <w:p>
+      <w:pPr>
+        <w:pStyle w:val="a3"/>
+        <w:numPr>
+          <w:ilvl w:val="0"/>
+          <w:numId w:val="3"/>
+        </w:numPr>
+        <w:contextualSpacing w:val="0"/>
+      </w:pPr>
     </w:p>
     <w:p>
       <w:pPr>
@@ -4346,7 +4563,7 @@
 </file>
 
 <file path=customXml/itemProps1.xml><?xml version="1.0" encoding="utf-8"?>
-<ds:datastoreItem xmlns:ds="http://schemas.openxmlformats.org/officeDocument/2006/customXml" ds:itemID="{4D9BBC13-EA22-460E-A89C-07DBAD285D92}">
+<ds:datastoreItem xmlns:ds="http://schemas.openxmlformats.org/officeDocument/2006/customXml" ds:itemID="{57494843-9C1A-4BE3-97CB-C2AC6082D5E9}">
   <ds:schemaRefs>
     <ds:schemaRef ds:uri="http://schemas.openxmlformats.org/officeDocument/2006/bibliography"/>
   </ds:schemaRefs>

</xml_diff>

<commit_message>
✔ connect with manifold tested ok through uart
</commit_message>
<xml_diff>
--- a/SD_Log.docx
+++ b/SD_Log.docx
@@ -2665,9 +2665,6 @@
           <w:numId w:val="3"/>
         </w:numPr>
         <w:contextualSpacing w:val="0"/>
-        <w:rPr>
-          <w:rFonts w:hint="eastAsia"/>
-        </w:rPr>
       </w:pPr>
       <w:r>
         <w:rPr>
@@ -2756,11 +2753,6 @@
       <w:pPr>
         <w:pStyle w:val="a3"/>
         <w:contextualSpacing w:val="0"/>
-        <w:rPr>
-          <w:i/>
-          <w:noProof/>
-          <w:color w:val="808080" w:themeColor="background1" w:themeShade="80"/>
-        </w:rPr>
       </w:pPr>
       <w:r>
         <w:rPr>
@@ -2830,35 +2822,6 @@
         </w:rPr>
         <w:t>电机70%负载才能抬升</w:t>
       </w:r>
-      <w:bookmarkStart w:id="0" w:name="_GoBack"/>
-      <w:bookmarkEnd w:id="0"/>
-    </w:p>
-    <w:p>
-      <w:pPr>
-        <w:pStyle w:val="1"/>
-        <w:rPr>
-          <w:i/>
-          <w:color w:val="808080" w:themeColor="background1" w:themeShade="80"/>
-        </w:rPr>
-      </w:pPr>
-      <w:r>
-        <w:t xml:space="preserve">Jul </w:t>
-      </w:r>
-      <w:r>
-        <w:rPr>
-          <w:rFonts w:hint="eastAsia"/>
-        </w:rPr>
-        <w:t>2</w:t>
-      </w:r>
-      <w:r>
-        <w:rPr>
-          <w:rFonts w:hint="eastAsia"/>
-        </w:rPr>
-        <w:t>4</w:t>
-      </w:r>
-      <w:r>
-        <w:t>, 2018</w:t>
-      </w:r>
     </w:p>
     <w:p>
       <w:pPr>
@@ -2868,33 +2831,68 @@
           <w:numId w:val="3"/>
         </w:numPr>
         <w:contextualSpacing w:val="0"/>
-        <w:rPr>
-          <w:rFonts w:hint="eastAsia"/>
-        </w:rPr>
-      </w:pPr>
-      <w:r>
-        <w:rPr>
-          <w:rFonts w:hint="eastAsia"/>
-        </w:rPr>
-        <w:t>调试机械臂夹子的摩擦轮部分（两个C610</w:t>
-      </w:r>
-      <w:r>
-        <w:t xml:space="preserve"> + M2006</w:t>
-      </w:r>
-      <w:r>
-        <w:rPr>
-          <w:rFonts w:hint="eastAsia"/>
-        </w:rPr>
-        <w:t>），尝试使用速度环 +</w:t>
-      </w:r>
-      <w:r>
-        <w:t xml:space="preserve"> </w:t>
-      </w:r>
-      <w:r>
-        <w:rPr>
-          <w:rFonts w:hint="eastAsia"/>
-        </w:rPr>
-        <w:t>位置环使其稳定在在任意指定状态</w:t>
+      </w:pPr>
+      <w:r>
+        <w:rPr>
+          <w:rFonts w:hint="eastAsia"/>
+        </w:rPr>
+        <w:t>测试德力西电磁继电器，以供气动</w:t>
+      </w:r>
+    </w:p>
+    <w:p>
+      <w:pPr>
+        <w:pStyle w:val="a3"/>
+        <w:contextualSpacing w:val="0"/>
+      </w:pPr>
+      <w:r>
+        <w:rPr>
+          <w:noProof/>
+          <w:position w:val="-10"/>
+        </w:rPr>
+        <w:drawing>
+          <wp:inline distT="0" distB="0" distL="0" distR="0" wp14:anchorId="4162C2EE" wp14:editId="04DD08B8">
+            <wp:extent cx="790476" cy="228571"/>
+            <wp:effectExtent l="0" t="0" r="0" b="635"/>
+            <wp:docPr id="11" name="图片 11"/>
+            <wp:cNvGraphicFramePr>
+              <a:graphicFrameLocks xmlns:a="http://schemas.openxmlformats.org/drawingml/2006/main" noChangeAspect="1"/>
+            </wp:cNvGraphicFramePr>
+            <a:graphic xmlns:a="http://schemas.openxmlformats.org/drawingml/2006/main">
+              <a:graphicData uri="http://schemas.openxmlformats.org/drawingml/2006/picture">
+                <pic:pic xmlns:pic="http://schemas.openxmlformats.org/drawingml/2006/picture">
+                  <pic:nvPicPr>
+                    <pic:cNvPr id="1" name=""/>
+                    <pic:cNvPicPr/>
+                  </pic:nvPicPr>
+                  <pic:blipFill>
+                    <a:blip r:embed="rId8"/>
+                    <a:stretch>
+                      <a:fillRect/>
+                    </a:stretch>
+                  </pic:blipFill>
+                  <pic:spPr>
+                    <a:xfrm>
+                      <a:off x="0" y="0"/>
+                      <a:ext cx="790476" cy="228571"/>
+                    </a:xfrm>
+                    <a:prstGeom prst="rect">
+                      <a:avLst/>
+                    </a:prstGeom>
+                  </pic:spPr>
+                </pic:pic>
+              </a:graphicData>
+            </a:graphic>
+          </wp:inline>
+        </w:drawing>
+      </w:r>
+      <w:r>
+        <w:rPr>
+          <w:rFonts w:hint="eastAsia"/>
+          <w:i/>
+          <w:noProof/>
+          <w:color w:val="808080" w:themeColor="background1" w:themeShade="80"/>
+        </w:rPr>
+        <w:t>使用方法不明，更换为小继电器模块</w:t>
       </w:r>
     </w:p>
     <w:p>
@@ -2906,9 +2904,161 @@
         </w:numPr>
         <w:contextualSpacing w:val="0"/>
         <w:rPr>
+          <w:rFonts w:hint="eastAsia"/>
           <w:i/>
           <w:noProof/>
-          <w:color w:val="808080" w:themeColor="background1" w:themeShade="80"/>
+        </w:rPr>
+      </w:pPr>
+      <w:r>
+        <w:rPr>
+          <w:rFonts w:hint="eastAsia"/>
+        </w:rPr>
+        <w:t>测试</w:t>
+      </w:r>
+      <w:r>
+        <w:rPr>
+          <w:rFonts w:hint="eastAsia"/>
+        </w:rPr>
+        <w:t>小</w:t>
+      </w:r>
+      <w:r>
+        <w:rPr>
+          <w:rFonts w:hint="eastAsia"/>
+        </w:rPr>
+        <w:t>继电器模块，发现</w:t>
+      </w:r>
+      <w:r>
+        <w:rPr>
+          <w:rFonts w:hint="eastAsia"/>
+        </w:rPr>
+        <w:t>此款继电器均有异常电压流向开发板（</w:t>
+      </w:r>
+      <w:r>
+        <w:rPr>
+          <w:rFonts w:hint="eastAsia"/>
+        </w:rPr>
+        <w:t>掉电瞬间，C</w:t>
+      </w:r>
+      <w:r>
+        <w:t>PU</w:t>
+      </w:r>
+      <w:r>
+        <w:rPr>
+          <w:rFonts w:hint="eastAsia"/>
+        </w:rPr>
+        <w:t>会因该异常电压而中断</w:t>
+      </w:r>
+      <w:r>
+        <w:rPr>
+          <w:rFonts w:hint="eastAsia"/>
+        </w:rPr>
+        <w:t>与外部电路的连接</w:t>
+      </w:r>
+      <w:r>
+        <w:rPr>
+          <w:rFonts w:hint="eastAsia"/>
+        </w:rPr>
+        <w:t>，</w:t>
+      </w:r>
+      <w:r>
+        <w:rPr>
+          <w:rFonts w:hint="eastAsia"/>
+        </w:rPr>
+        <w:t>断连仅持续几毫秒，对程序无影响，但是debug进程会因此被中断</w:t>
+      </w:r>
+      <w:r>
+        <w:rPr>
+          <w:rFonts w:hint="eastAsia"/>
+        </w:rPr>
+        <w:t>）</w:t>
+      </w:r>
+      <w:r>
+        <w:rPr>
+          <w:rFonts w:hint="eastAsia"/>
+        </w:rPr>
+        <w:t>，</w:t>
+      </w:r>
+      <w:r>
+        <w:rPr>
+          <w:rFonts w:hint="eastAsia"/>
+        </w:rPr>
+        <w:t>经淘宝评价验证，</w:t>
+      </w:r>
+      <w:bookmarkStart w:id="0" w:name="_GoBack"/>
+      <w:bookmarkEnd w:id="0"/>
+      <w:r>
+        <w:rPr>
+          <w:rFonts w:hint="eastAsia"/>
+        </w:rPr>
+        <w:t>弃用</w:t>
+      </w:r>
+    </w:p>
+    <w:p>
+      <w:pPr>
+        <w:pStyle w:val="1"/>
+        <w:rPr>
+          <w:i/>
+          <w:color w:val="808080" w:themeColor="background1" w:themeShade="80"/>
+        </w:rPr>
+      </w:pPr>
+      <w:r>
+        <w:t xml:space="preserve">Jul </w:t>
+      </w:r>
+      <w:r>
+        <w:rPr>
+          <w:rFonts w:hint="eastAsia"/>
+        </w:rPr>
+        <w:t>24</w:t>
+      </w:r>
+      <w:r>
+        <w:t>, 2018</w:t>
+      </w:r>
+    </w:p>
+    <w:p>
+      <w:pPr>
+        <w:pStyle w:val="a3"/>
+        <w:numPr>
+          <w:ilvl w:val="0"/>
+          <w:numId w:val="3"/>
+        </w:numPr>
+        <w:contextualSpacing w:val="0"/>
+      </w:pPr>
+      <w:r>
+        <w:rPr>
+          <w:rFonts w:hint="eastAsia"/>
+        </w:rPr>
+        <w:t>调试机械臂夹子的摩擦轮部分（两个C610</w:t>
+      </w:r>
+      <w:r>
+        <w:t xml:space="preserve"> + M2006</w:t>
+      </w:r>
+      <w:r>
+        <w:rPr>
+          <w:rFonts w:hint="eastAsia"/>
+        </w:rPr>
+        <w:t>），尝试使用速度环 +</w:t>
+      </w:r>
+      <w:r>
+        <w:t xml:space="preserve"> </w:t>
+      </w:r>
+      <w:r>
+        <w:rPr>
+          <w:rFonts w:hint="eastAsia"/>
+        </w:rPr>
+        <w:t>位置环使其稳定在在任意指定状态</w:t>
+      </w:r>
+    </w:p>
+    <w:p>
+      <w:pPr>
+        <w:pStyle w:val="a3"/>
+        <w:numPr>
+          <w:ilvl w:val="0"/>
+          <w:numId w:val="3"/>
+        </w:numPr>
+        <w:contextualSpacing w:val="0"/>
+        <w:rPr>
+          <w:i/>
+          <w:noProof/>
         </w:rPr>
       </w:pPr>
       <w:r>
@@ -2991,14 +3141,14 @@
         <v:path o:extrusionok="f" gradientshapeok="t" o:connecttype="rect"/>
         <o:lock v:ext="edit" aspectratio="t"/>
       </v:shapetype>
-      <v:shape id="_x0000_i1042" type="#_x0000_t75" style="width:13.5pt;height:12pt;visibility:visible" o:gfxdata="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" o:bullet="t">
+      <v:shape id="_x0000_i1050" type="#_x0000_t75" style="width:13.5pt;height:12pt;visibility:visible" o:gfxdata="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" o:bullet="t">
         <v:imagedata r:id="rId1" o:title=""/>
       </v:shape>
     </w:pict>
   </w:numPicBullet>
   <w:numPicBullet w:numPicBulletId="1">
     <w:pict>
-      <v:shape id="_x0000_i1043" type="#_x0000_t75" style="width:13.5pt;height:12pt;visibility:visible;mso-wrap-style:square" o:bullet="t">
+      <v:shape id="_x0000_i1051" type="#_x0000_t75" style="width:13.5pt;height:12pt;visibility:visible;mso-wrap-style:square" o:bullet="t">
         <v:imagedata r:id="rId2" o:title=""/>
       </v:shape>
     </w:pict>
@@ -4563,7 +4713,7 @@
 </file>
 
 <file path=customXml/itemProps1.xml><?xml version="1.0" encoding="utf-8"?>
-<ds:datastoreItem xmlns:ds="http://schemas.openxmlformats.org/officeDocument/2006/customXml" ds:itemID="{57494843-9C1A-4BE3-97CB-C2AC6082D5E9}">
+<ds:datastoreItem xmlns:ds="http://schemas.openxmlformats.org/officeDocument/2006/customXml" ds:itemID="{964D31FF-8A63-49BF-940C-87DFB10A84CF}">
   <ds:schemaRefs>
     <ds:schemaRef ds:uri="http://schemas.openxmlformats.org/officeDocument/2006/bibliography"/>
   </ds:schemaRefs>

</xml_diff>